<commit_message>
baisse du prix devis
</commit_message>
<xml_diff>
--- a/Projetvelo/Devis.docx
+++ b/Projetvelo/Devis.docx
@@ -1434,7 +1434,7 @@
                 <w:sz w:val="20"/>
                 <w:szCs w:val="20"/>
               </w:rPr>
-              <w:t>10</w:t>
+              <w:t>8</w:t>
             </w:r>
             <w:r>
               <w:rPr>
@@ -1531,7 +1531,7 @@
                 <w:szCs w:val="20"/>
                 <w:lang w:eastAsia="fr-FR"/>
               </w:rPr>
-              <w:t>1960</w:t>
+              <w:t>1568</w:t>
             </w:r>
             <w:r>
               <w:rPr>
@@ -1608,7 +1608,7 @@
                 <w:szCs w:val="20"/>
                 <w:lang w:eastAsia="fr-FR"/>
               </w:rPr>
-              <w:t>11 960</w:t>
+              <w:t>9 568</w:t>
             </w:r>
             <w:r>
               <w:rPr>
@@ -2527,7 +2527,7 @@
       </w:tr>
       <w:tr>
         <w:trPr>
-          <w:trHeight w:val="290"/>
+          <w:trHeight w:val="66"/>
         </w:trPr>
         <w:tc>
           <w:tcPr>
@@ -2553,15 +2553,6 @@
                 <w:szCs w:val="24"/>
               </w:rPr>
             </w:pPr>
-            <w:r>
-              <w:rPr>
-                <w:rFonts w:eastAsia="Times New Roman" w:cstheme="minorHAnsi"/>
-                <w:b/>
-                <w:color w:val="000000"/>
-                <w:szCs w:val="24"/>
-              </w:rPr>
-              <w:t>Création d’email</w:t>
-            </w:r>
           </w:p>
         </w:tc>
         <w:tc>
@@ -2587,22 +2578,6 @@
                 <w:szCs w:val="24"/>
               </w:rPr>
             </w:pPr>
-            <w:r>
-              <w:rPr>
-                <w:rFonts w:eastAsia="Times New Roman" w:cstheme="minorHAnsi"/>
-                <w:color w:val="000000"/>
-                <w:szCs w:val="24"/>
-              </w:rPr>
-              <w:t>1</w:t>
-            </w:r>
-            <w:r>
-              <w:rPr>
-                <w:rFonts w:eastAsia="Times New Roman" w:cstheme="minorHAnsi"/>
-                <w:color w:val="000000"/>
-                <w:szCs w:val="24"/>
-              </w:rPr>
-              <w:t> </w:t>
-            </w:r>
           </w:p>
         </w:tc>
         <w:tc>
@@ -2628,22 +2603,6 @@
                 <w:szCs w:val="24"/>
               </w:rPr>
             </w:pPr>
-            <w:r>
-              <w:rPr>
-                <w:rFonts w:eastAsia="Times New Roman" w:cstheme="minorHAnsi"/>
-                <w:color w:val="000000"/>
-                <w:szCs w:val="24"/>
-              </w:rPr>
-              <w:t>1</w:t>
-            </w:r>
-            <w:r>
-              <w:rPr>
-                <w:rFonts w:eastAsia="Times New Roman" w:cstheme="minorHAnsi"/>
-                <w:color w:val="000000"/>
-                <w:szCs w:val="24"/>
-              </w:rPr>
-              <w:t> </w:t>
-            </w:r>
           </w:p>
         </w:tc>
         <w:tc>
@@ -2669,22 +2628,6 @@
                 <w:szCs w:val="24"/>
               </w:rPr>
             </w:pPr>
-            <w:r>
-              <w:rPr>
-                <w:rFonts w:eastAsia="Times New Roman" w:cstheme="minorHAnsi"/>
-                <w:color w:val="000000"/>
-                <w:szCs w:val="24"/>
-              </w:rPr>
-              <w:t>100 €</w:t>
-            </w:r>
-            <w:r>
-              <w:rPr>
-                <w:rFonts w:eastAsia="Times New Roman" w:cstheme="minorHAnsi"/>
-                <w:color w:val="000000"/>
-                <w:szCs w:val="24"/>
-              </w:rPr>
-              <w:t> </w:t>
-            </w:r>
           </w:p>
         </w:tc>
         <w:tc>
@@ -2710,22 +2653,6 @@
                 <w:szCs w:val="24"/>
               </w:rPr>
             </w:pPr>
-            <w:r>
-              <w:rPr>
-                <w:rFonts w:eastAsia="Times New Roman" w:cstheme="minorHAnsi"/>
-                <w:color w:val="000000"/>
-                <w:szCs w:val="24"/>
-              </w:rPr>
-              <w:t>19.6</w:t>
-            </w:r>
-            <w:r>
-              <w:rPr>
-                <w:rFonts w:eastAsia="Times New Roman" w:cstheme="minorHAnsi"/>
-                <w:color w:val="000000"/>
-                <w:szCs w:val="24"/>
-              </w:rPr>
-              <w:t> </w:t>
-            </w:r>
           </w:p>
         </w:tc>
         <w:tc>
@@ -2757,7 +2684,7 @@
                 <w:color w:val="000000"/>
                 <w:szCs w:val="24"/>
               </w:rPr>
-              <w:t xml:space="preserve">19.6 € </w:t>
+              <w:t xml:space="preserve"> </w:t>
             </w:r>
           </w:p>
         </w:tc>
@@ -2790,15 +2717,7 @@
                 <w:color w:val="000000"/>
                 <w:szCs w:val="24"/>
               </w:rPr>
-              <w:t>119.6 €</w:t>
-            </w:r>
-            <w:r>
-              <w:rPr>
-                <w:rFonts w:eastAsia="Times New Roman" w:cstheme="minorHAnsi"/>
-                <w:color w:val="000000"/>
-                <w:szCs w:val="24"/>
-              </w:rPr>
-              <w:t xml:space="preserve">  </w:t>
+              <w:t xml:space="preserve"> </w:t>
             </w:r>
           </w:p>
         </w:tc>
@@ -3463,7 +3382,29 @@
                 <w:sz w:val="20"/>
                 <w:szCs w:val="24"/>
               </w:rPr>
-              <w:t>10 60</w:t>
+              <w:t xml:space="preserve">8 </w:t>
+            </w:r>
+            <w:r>
+              <w:rPr>
+                <w:rFonts w:eastAsia="Times New Roman" w:cstheme="minorHAnsi"/>
+                <w:b/>
+                <w:bCs/>
+                <w:color w:val="000000"/>
+                <w:sz w:val="20"/>
+                <w:szCs w:val="24"/>
+              </w:rPr>
+              <w:t>5</w:t>
+            </w:r>
+            <w:r>
+              <w:rPr>
+                <w:rFonts w:eastAsia="Times New Roman" w:cstheme="minorHAnsi"/>
+                <w:b/>
+                <w:bCs/>
+                <w:color w:val="000000"/>
+                <w:sz w:val="20"/>
+                <w:szCs w:val="24"/>
+              </w:rPr>
+              <w:t>0</w:t>
             </w:r>
             <w:r>
               <w:rPr>
@@ -3700,7 +3641,7 @@
                 <w:sz w:val="20"/>
                 <w:szCs w:val="24"/>
               </w:rPr>
-              <w:t>2077.6</w:t>
+              <w:t>1666</w:t>
             </w:r>
             <w:r>
               <w:rPr>
@@ -3898,7 +3839,7 @@
                 <w:sz w:val="20"/>
                 <w:szCs w:val="28"/>
               </w:rPr>
-              <w:t xml:space="preserve">                   12 677.6</w:t>
+              <w:t xml:space="preserve">                   10 166</w:t>
             </w:r>
             <w:bookmarkStart w:id="0" w:name="_GoBack"/>
             <w:bookmarkEnd w:id="0"/>
@@ -4945,7 +4886,7 @@
 </file>
 
 <file path=customXml/itemProps1.xml><?xml version="1.0" encoding="utf-8"?>
-<ds:datastoreItem xmlns:ds="http://schemas.openxmlformats.org/officeDocument/2006/customXml" ds:itemID="{AE18B3EF-E83D-440E-BFCA-1BF50015E411}">
+<ds:datastoreItem xmlns:ds="http://schemas.openxmlformats.org/officeDocument/2006/customXml" ds:itemID="{56037C18-FF8F-4D0F-B72D-D0736C2C9CC9}">
   <ds:schemaRefs>
     <ds:schemaRef ds:uri="http://schemas.openxmlformats.org/officeDocument/2006/bibliography"/>
   </ds:schemaRefs>

</xml_diff>